<commit_message>
TS - Seriel protokol
</commit_message>
<xml_diff>
--- a/Teknologiundersøgelser/Teknologiundersøgelse - Seriel protokol.docx
+++ b/Teknologiundersøgelser/Teknologiundersøgelse - Seriel protokol.docx
@@ -12,61 +12,6 @@
     </w:p>
     <w:p>
       <w:r>
-        <w:t>Kommunikation mellem DTE og DCE sker ved 3 signaler:</w:t>
-      </w:r>
-    </w:p>
-    <w:p>
-      <w:r>
-        <w:t>TX:</w:t>
-      </w:r>
-      <w:r>
-        <w:t xml:space="preserve"> </w:t>
-      </w:r>
-      <w:proofErr w:type="spellStart"/>
-      <w:r>
-        <w:t>Transmision</w:t>
-      </w:r>
-      <w:proofErr w:type="spellEnd"/>
-      <w:r>
-        <w:t xml:space="preserve"> linjen</w:t>
-      </w:r>
-    </w:p>
-    <w:p>
-      <w:r>
-        <w:t>RX:</w:t>
-      </w:r>
-      <w:r>
-        <w:t xml:space="preserve"> Modtager linjen</w:t>
-      </w:r>
-    </w:p>
-    <w:p>
-      <w:r>
-        <w:t>GN:</w:t>
-      </w:r>
-      <w:r>
-        <w:t xml:space="preserve"> </w:t>
-      </w:r>
-      <w:proofErr w:type="spellStart"/>
-      <w:r>
-        <w:t>Ground</w:t>
-      </w:r>
-      <w:proofErr w:type="spellEnd"/>
-    </w:p>
-    <w:p>
-      <w:r>
-        <w:t xml:space="preserve">Der sker først det der kaldes et </w:t>
-      </w:r>
-      <w:proofErr w:type="spellStart"/>
-      <w:r>
-        <w:t>handshake</w:t>
-      </w:r>
-      <w:proofErr w:type="spellEnd"/>
-      <w:r>
-        <w:t xml:space="preserve"> som tester kommunikationen mellem de to enheder inden den aktuelle udveksling af information sker.</w:t>
-      </w:r>
-    </w:p>
-    <w:p>
-      <w:r>
         <w:t>Logisk ”1” ligger mellem -3 og – 15VDC og Logisk ”0” ligger mellem +3 og + 15VDC</w:t>
       </w:r>
       <w:r>
@@ -74,50 +19,18 @@
       </w:r>
       <w:r>
         <w:br/>
-        <w:t xml:space="preserve">Den Grounder 2 </w:t>
-      </w:r>
-      <w:proofErr w:type="spellStart"/>
-      <w:r>
-        <w:t>devices</w:t>
-      </w:r>
-      <w:proofErr w:type="spellEnd"/>
-      <w:r>
-        <w:t xml:space="preserve"> sammen og skaber derved en ”</w:t>
-      </w:r>
-      <w:proofErr w:type="spellStart"/>
-      <w:r>
-        <w:t>Unbalanced</w:t>
-      </w:r>
-      <w:proofErr w:type="spellEnd"/>
-      <w:r>
-        <w:t xml:space="preserve">” </w:t>
-      </w:r>
-      <w:proofErr w:type="spellStart"/>
-      <w:r>
-        <w:t>connection</w:t>
-      </w:r>
-      <w:proofErr w:type="spellEnd"/>
-      <w:r>
-        <w:t xml:space="preserve">, som betyder vi får i distance begrænsning på </w:t>
-      </w:r>
-      <w:proofErr w:type="spellStart"/>
-      <w:r>
-        <w:t>ca</w:t>
-      </w:r>
-      <w:proofErr w:type="spellEnd"/>
-      <w:r>
-        <w:t xml:space="preserve"> 15 meter.</w:t>
+        <w:t>Den Grounder 2 devices sammen og skaber derved en ”Unbalanced” connection, som betyder vi får i distance begrænsning på ca 15 meter.</w:t>
       </w:r>
     </w:p>
     <w:p>
       <w:r>
         <w:t>Op til 38400 baud rate over kortere distancer</w:t>
+      </w:r>
+      <w:r>
+        <w:br/>
       </w:r>
       <w:bookmarkStart w:id="0" w:name="_GoBack"/>
       <w:bookmarkEnd w:id="0"/>
-      <w:r>
-        <w:br/>
-      </w:r>
     </w:p>
     <w:p>
       <w:r>
@@ -165,40 +78,207 @@
         </w:numPr>
       </w:pPr>
       <w:r>
-        <w:t xml:space="preserve">Speeden kan være begrænset medmindre der er passende </w:t>
-      </w:r>
-      <w:proofErr w:type="spellStart"/>
-      <w:r>
-        <w:t>clocks</w:t>
-      </w:r>
-      <w:proofErr w:type="spellEnd"/>
-      <w:r>
-        <w:t xml:space="preserve"> i begge ender. </w:t>
-      </w:r>
-      <w:r>
-        <w:t>(</w:t>
-      </w:r>
-      <w:proofErr w:type="gramStart"/>
-      <w:r>
-        <w:t>helst</w:t>
-      </w:r>
-      <w:proofErr w:type="gramEnd"/>
+        <w:t xml:space="preserve">Speeden kan være begrænset medmindre der er passende clocks i begge ender. </w:t>
+      </w:r>
+      <w:r>
+        <w:t>(helst clock der er ens, max 2% i forksel)</w:t>
+      </w:r>
+    </w:p>
+    <w:p>
+      <w:pPr>
+        <w:pStyle w:val="Listeafsnit"/>
+        <w:numPr>
+          <w:ilvl w:val="0"/>
+          <w:numId w:val="4"/>
+        </w:numPr>
+      </w:pPr>
+      <w:r>
+        <w:t>Hvis handshaking skal anvendes kræves der flere ledninger</w:t>
+      </w:r>
       <w:r>
         <w:t xml:space="preserve"> </w:t>
       </w:r>
-      <w:proofErr w:type="spellStart"/>
-      <w:r>
-        <w:t>clock</w:t>
-      </w:r>
-      <w:proofErr w:type="spellEnd"/>
-      <w:r>
-        <w:t xml:space="preserve"> der er ens, max 2% i </w:t>
-      </w:r>
-      <w:proofErr w:type="spellStart"/>
-      <w:r>
-        <w:t>forksel</w:t>
-      </w:r>
-      <w:proofErr w:type="spellEnd"/>
+    </w:p>
+    <w:p>
+      <w:pPr>
+        <w:pStyle w:val="Listeafsnit"/>
+        <w:numPr>
+          <w:ilvl w:val="0"/>
+          <w:numId w:val="4"/>
+        </w:numPr>
+      </w:pPr>
+      <w:r>
+        <w:t>Speed: 1mbps</w:t>
+      </w:r>
+    </w:p>
+    <w:p>
+      <w:pPr>
+        <w:pStyle w:val="Listeafsnit"/>
+        <w:numPr>
+          <w:ilvl w:val="0"/>
+          <w:numId w:val="4"/>
+        </w:numPr>
+      </w:pPr>
+      <w:r>
+        <w:t>asynchron</w:t>
+      </w:r>
+    </w:p>
+    <w:p>
+      <w:pPr>
+        <w:pStyle w:val="Overskrift1"/>
+      </w:pPr>
+      <w:r>
+        <w:t>SPI</w:t>
+      </w:r>
+    </w:p>
+    <w:p>
+      <w:r>
+        <w:t>Fordele:</w:t>
+      </w:r>
+    </w:p>
+    <w:p>
+      <w:pPr>
+        <w:pStyle w:val="Listeafsnit"/>
+        <w:numPr>
+          <w:ilvl w:val="0"/>
+          <w:numId w:val="3"/>
+        </w:numPr>
+      </w:pPr>
+      <w:r>
+        <w:t>Speed begrænset til 10-60 mbps</w:t>
+      </w:r>
+    </w:p>
+    <w:p>
+      <w:pPr>
+        <w:pStyle w:val="Listeafsnit"/>
+        <w:numPr>
+          <w:ilvl w:val="0"/>
+          <w:numId w:val="3"/>
+        </w:numPr>
+      </w:pPr>
+      <w:r>
+        <w:t>Længer rækkevide</w:t>
+      </w:r>
+    </w:p>
+    <w:p>
+      <w:pPr>
+        <w:pStyle w:val="Listeafsnit"/>
+        <w:numPr>
+          <w:ilvl w:val="0"/>
+          <w:numId w:val="3"/>
+        </w:numPr>
+      </w:pPr>
+      <w:r>
+        <w:t>Simplere protokol</w:t>
+      </w:r>
+    </w:p>
+    <w:p>
+      <w:pPr>
+        <w:pStyle w:val="Listeafsnit"/>
+        <w:numPr>
+          <w:ilvl w:val="0"/>
+          <w:numId w:val="3"/>
+        </w:numPr>
+      </w:pPr>
+      <w:r>
+        <w:t>Full-duplex</w:t>
+      </w:r>
+    </w:p>
+    <w:p>
+      <w:r>
+        <w:t>Ulemper:</w:t>
+      </w:r>
+    </w:p>
+    <w:p>
+      <w:pPr>
+        <w:pStyle w:val="Listeafsnit"/>
+        <w:numPr>
+          <w:ilvl w:val="0"/>
+          <w:numId w:val="2"/>
+        </w:numPr>
+      </w:pPr>
+      <w:r>
+        <w:t>Anvender 3+n ledninger (n=antal slave devices)</w:t>
+      </w:r>
+    </w:p>
+    <w:p>
+      <w:pPr>
+        <w:pStyle w:val="Listeafsnit"/>
+        <w:numPr>
+          <w:ilvl w:val="0"/>
+          <w:numId w:val="2"/>
+        </w:numPr>
+      </w:pPr>
+      <w:r>
+        <w:t>Alle devices skal være suportet af samme Volt</w:t>
+      </w:r>
+    </w:p>
+    <w:p>
+      <w:pPr>
+        <w:pStyle w:val="Listeafsnit"/>
+        <w:numPr>
+          <w:ilvl w:val="0"/>
+          <w:numId w:val="2"/>
+        </w:numPr>
+      </w:pPr>
+      <w:r>
+        <w:t>Master / slave forholdet er bestemt af ledningerne</w:t>
+      </w:r>
+    </w:p>
+    <w:p>
+      <w:pPr>
+        <w:pStyle w:val="Overskrift1"/>
+      </w:pPr>
+      <w:r>
+        <w:t>I2C</w:t>
+      </w:r>
+    </w:p>
+    <w:p>
+      <w:r>
+        <w:t>Fordele:</w:t>
+      </w:r>
+    </w:p>
+    <w:p>
+      <w:pPr>
+        <w:pStyle w:val="Listeafsnit"/>
+        <w:numPr>
+          <w:ilvl w:val="0"/>
+          <w:numId w:val="1"/>
+        </w:numPr>
+      </w:pPr>
+      <w:r>
+        <w:t>I mange tilfælde men ikke alle kan 3.3 V og 5V devices mixes</w:t>
+      </w:r>
+    </w:p>
+    <w:p>
+      <w:pPr>
+        <w:pStyle w:val="Listeafsnit"/>
+        <w:numPr>
+          <w:ilvl w:val="0"/>
+          <w:numId w:val="1"/>
+        </w:numPr>
+      </w:pPr>
+      <w:r>
+        <w:t>Anvender to ledninger som skal være op</w:t>
+      </w:r>
+      <w:r>
+        <w:t>en-collector med passiv pullups</w:t>
+      </w:r>
+    </w:p>
+    <w:p>
+      <w:pPr>
+        <w:pStyle w:val="Listeafsnit"/>
+        <w:numPr>
+          <w:ilvl w:val="0"/>
+          <w:numId w:val="1"/>
+        </w:numPr>
+      </w:pPr>
+      <w:r>
+        <w:t>Understøtter multi-master(flere devices kan fungere som master og der kan skiftes mellem slave og master</w:t>
+      </w:r>
+      <w:r>
+        <w:t xml:space="preserve"> uden at lave om i ledningerne</w:t>
+      </w:r>
       <w:r>
         <w:t>)</w:t>
       </w:r>
@@ -208,122 +288,12 @@
         <w:pStyle w:val="Listeafsnit"/>
         <w:numPr>
           <w:ilvl w:val="0"/>
-          <w:numId w:val="4"/>
-        </w:numPr>
-      </w:pPr>
-      <w:r>
-        <w:t xml:space="preserve">Hvis </w:t>
-      </w:r>
-      <w:proofErr w:type="spellStart"/>
-      <w:r>
-        <w:t>handshaking</w:t>
-      </w:r>
-      <w:proofErr w:type="spellEnd"/>
-      <w:r>
-        <w:t xml:space="preserve"> skal anvendes kræves der flere ledninger</w:t>
-      </w:r>
-      <w:r>
-        <w:t xml:space="preserve"> </w:t>
-      </w:r>
-    </w:p>
-    <w:p>
-      <w:pPr>
-        <w:pStyle w:val="Listeafsnit"/>
-        <w:numPr>
-          <w:ilvl w:val="0"/>
-          <w:numId w:val="4"/>
-        </w:numPr>
-      </w:pPr>
-      <w:r>
-        <w:t>Speed: 1mbps</w:t>
-      </w:r>
-    </w:p>
-    <w:p>
-      <w:pPr>
-        <w:pStyle w:val="Listeafsnit"/>
-        <w:numPr>
-          <w:ilvl w:val="0"/>
-          <w:numId w:val="4"/>
-        </w:numPr>
-      </w:pPr>
-      <w:proofErr w:type="spellStart"/>
-      <w:proofErr w:type="gramStart"/>
-      <w:r>
-        <w:t>asynchron</w:t>
-      </w:r>
-      <w:proofErr w:type="spellEnd"/>
-      <w:proofErr w:type="gramEnd"/>
-    </w:p>
-    <w:p>
-      <w:pPr>
-        <w:pStyle w:val="Overskrift1"/>
-      </w:pPr>
-      <w:r>
-        <w:t>SPI</w:t>
-      </w:r>
-    </w:p>
-    <w:p>
-      <w:r>
-        <w:t>Fordele:</w:t>
-      </w:r>
-    </w:p>
-    <w:p>
-      <w:pPr>
-        <w:pStyle w:val="Listeafsnit"/>
-        <w:numPr>
-          <w:ilvl w:val="0"/>
-          <w:numId w:val="3"/>
-        </w:numPr>
-      </w:pPr>
-      <w:r>
-        <w:t xml:space="preserve">Speed begrænset til 10-60 </w:t>
-      </w:r>
-      <w:proofErr w:type="spellStart"/>
-      <w:r>
-        <w:t>mbps</w:t>
-      </w:r>
-      <w:proofErr w:type="spellEnd"/>
-    </w:p>
-    <w:p>
-      <w:pPr>
-        <w:pStyle w:val="Listeafsnit"/>
-        <w:numPr>
-          <w:ilvl w:val="0"/>
-          <w:numId w:val="3"/>
-        </w:numPr>
-      </w:pPr>
-      <w:r>
-        <w:t>Længer rækkevide</w:t>
-      </w:r>
-    </w:p>
-    <w:p>
-      <w:pPr>
-        <w:pStyle w:val="Listeafsnit"/>
-        <w:numPr>
-          <w:ilvl w:val="0"/>
-          <w:numId w:val="3"/>
-        </w:numPr>
-      </w:pPr>
-      <w:r>
-        <w:t>Simplere protokol</w:t>
-      </w:r>
-    </w:p>
-    <w:p>
-      <w:pPr>
-        <w:pStyle w:val="Listeafsnit"/>
-        <w:numPr>
-          <w:ilvl w:val="0"/>
-          <w:numId w:val="3"/>
-        </w:numPr>
-      </w:pPr>
-      <w:r>
-        <w:t>Full-</w:t>
-      </w:r>
-      <w:proofErr w:type="spellStart"/>
-      <w:r>
-        <w:t>duplex</w:t>
-      </w:r>
-      <w:proofErr w:type="spellEnd"/>
+          <w:numId w:val="1"/>
+        </w:numPr>
+      </w:pPr>
+      <w:r>
+        <w:t>synchron</w:t>
+      </w:r>
     </w:p>
     <w:p>
       <w:r>
@@ -335,244 +305,37 @@
         <w:pStyle w:val="Listeafsnit"/>
         <w:numPr>
           <w:ilvl w:val="0"/>
-          <w:numId w:val="2"/>
-        </w:numPr>
-      </w:pPr>
-      <w:r>
-        <w:t xml:space="preserve">Anvender 3+n ledninger (n=antal slave </w:t>
-      </w:r>
-      <w:proofErr w:type="spellStart"/>
-      <w:r>
-        <w:t>devices</w:t>
-      </w:r>
-      <w:proofErr w:type="spellEnd"/>
-      <w:r>
-        <w:t>)</w:t>
-      </w:r>
-    </w:p>
-    <w:p>
-      <w:pPr>
-        <w:pStyle w:val="Listeafsnit"/>
-        <w:numPr>
-          <w:ilvl w:val="0"/>
-          <w:numId w:val="2"/>
-        </w:numPr>
-      </w:pPr>
-      <w:r>
-        <w:t xml:space="preserve">Alle </w:t>
-      </w:r>
-      <w:proofErr w:type="spellStart"/>
-      <w:r>
-        <w:t>devices</w:t>
-      </w:r>
-      <w:proofErr w:type="spellEnd"/>
-      <w:r>
-        <w:t xml:space="preserve"> skal være </w:t>
-      </w:r>
-      <w:proofErr w:type="spellStart"/>
-      <w:r>
-        <w:t>suportet</w:t>
-      </w:r>
-      <w:proofErr w:type="spellEnd"/>
-      <w:r>
-        <w:t xml:space="preserve"> af samme Volt</w:t>
-      </w:r>
-    </w:p>
-    <w:p>
-      <w:pPr>
-        <w:pStyle w:val="Listeafsnit"/>
-        <w:numPr>
-          <w:ilvl w:val="0"/>
-          <w:numId w:val="2"/>
-        </w:numPr>
-      </w:pPr>
-      <w:r>
-        <w:t>Master / slave forholdet er bestemt af ledningerne</w:t>
-      </w:r>
-    </w:p>
-    <w:p>
-      <w:pPr>
-        <w:pStyle w:val="Overskrift1"/>
-      </w:pPr>
-      <w:r>
-        <w:t>I2C</w:t>
-      </w:r>
-    </w:p>
-    <w:p>
-      <w:r>
-        <w:t>Fordele:</w:t>
-      </w:r>
-    </w:p>
-    <w:p>
-      <w:pPr>
-        <w:pStyle w:val="Listeafsnit"/>
-        <w:numPr>
-          <w:ilvl w:val="0"/>
           <w:numId w:val="1"/>
         </w:numPr>
       </w:pPr>
       <w:r>
+        <w:t>Speed begrænset til 1 mbps</w:t>
+      </w:r>
+    </w:p>
+    <w:p>
+      <w:pPr>
+        <w:pStyle w:val="Listeafsnit"/>
+        <w:numPr>
+          <w:ilvl w:val="0"/>
+          <w:numId w:val="1"/>
+        </w:numPr>
+      </w:pPr>
+      <w:r>
+        <w:t>Kræver software dreven stack til at kontrollere protocol</w:t>
+      </w:r>
+    </w:p>
+    <w:p>
+      <w:pPr>
+        <w:pStyle w:val="Listeafsnit"/>
+        <w:numPr>
+          <w:ilvl w:val="0"/>
+          <w:numId w:val="1"/>
+        </w:numPr>
+      </w:pPr>
+      <w:r>
         <w:lastRenderedPageBreak/>
-        <w:t xml:space="preserve">I mange tilfælde men ikke alle kan 3.3 V og 5V </w:t>
-      </w:r>
-      <w:proofErr w:type="spellStart"/>
-      <w:r>
-        <w:t>devices</w:t>
-      </w:r>
-      <w:proofErr w:type="spellEnd"/>
-      <w:r>
-        <w:t xml:space="preserve"> mixes</w:t>
-      </w:r>
-    </w:p>
-    <w:p>
-      <w:pPr>
-        <w:pStyle w:val="Listeafsnit"/>
-        <w:numPr>
-          <w:ilvl w:val="0"/>
-          <w:numId w:val="1"/>
-        </w:numPr>
-      </w:pPr>
-      <w:r>
-        <w:t>Anvender to ledninger som skal være op</w:t>
-      </w:r>
-      <w:r>
-        <w:t>en-</w:t>
-      </w:r>
-      <w:proofErr w:type="spellStart"/>
-      <w:r>
-        <w:t>collector</w:t>
-      </w:r>
-      <w:proofErr w:type="spellEnd"/>
-      <w:r>
-        <w:t xml:space="preserve"> med passiv </w:t>
-      </w:r>
-      <w:proofErr w:type="spellStart"/>
-      <w:r>
-        <w:t>pullups</w:t>
-      </w:r>
-      <w:proofErr w:type="spellEnd"/>
-    </w:p>
-    <w:p>
-      <w:pPr>
-        <w:pStyle w:val="Listeafsnit"/>
-        <w:numPr>
-          <w:ilvl w:val="0"/>
-          <w:numId w:val="1"/>
-        </w:numPr>
-      </w:pPr>
-      <w:r>
-        <w:t xml:space="preserve">Understøtter </w:t>
-      </w:r>
-      <w:proofErr w:type="spellStart"/>
-      <w:r>
-        <w:t>multi</w:t>
-      </w:r>
-      <w:proofErr w:type="spellEnd"/>
-      <w:r>
-        <w:t>-</w:t>
-      </w:r>
-      <w:proofErr w:type="gramStart"/>
-      <w:r>
-        <w:t>master(</w:t>
-      </w:r>
-      <w:proofErr w:type="gramEnd"/>
-      <w:r>
-        <w:t xml:space="preserve">flere </w:t>
-      </w:r>
-      <w:proofErr w:type="spellStart"/>
-      <w:r>
-        <w:t>devices</w:t>
-      </w:r>
-      <w:proofErr w:type="spellEnd"/>
-      <w:r>
-        <w:t xml:space="preserve"> kan fungere som master og der kan skiftes mellem slave og master</w:t>
-      </w:r>
-      <w:r>
-        <w:t xml:space="preserve"> uden at lave om i ledningerne</w:t>
-      </w:r>
-      <w:r>
-        <w:t>)</w:t>
-      </w:r>
-    </w:p>
-    <w:p>
-      <w:pPr>
-        <w:pStyle w:val="Listeafsnit"/>
-        <w:numPr>
-          <w:ilvl w:val="0"/>
-          <w:numId w:val="1"/>
-        </w:numPr>
-      </w:pPr>
-      <w:proofErr w:type="spellStart"/>
-      <w:proofErr w:type="gramStart"/>
-      <w:r>
-        <w:t>synchron</w:t>
-      </w:r>
-      <w:proofErr w:type="spellEnd"/>
-      <w:proofErr w:type="gramEnd"/>
-    </w:p>
-    <w:p>
-      <w:r>
-        <w:t>Ulemper:</w:t>
-      </w:r>
-    </w:p>
-    <w:p>
-      <w:pPr>
-        <w:pStyle w:val="Listeafsnit"/>
-        <w:numPr>
-          <w:ilvl w:val="0"/>
-          <w:numId w:val="1"/>
-        </w:numPr>
-      </w:pPr>
-      <w:r>
-        <w:t xml:space="preserve">Speed begrænset til 1 </w:t>
-      </w:r>
-      <w:proofErr w:type="spellStart"/>
-      <w:r>
-        <w:t>mbps</w:t>
-      </w:r>
-      <w:proofErr w:type="spellEnd"/>
-    </w:p>
-    <w:p>
-      <w:pPr>
-        <w:pStyle w:val="Listeafsnit"/>
-        <w:numPr>
-          <w:ilvl w:val="0"/>
-          <w:numId w:val="1"/>
-        </w:numPr>
-      </w:pPr>
-      <w:r>
-        <w:t xml:space="preserve">Kræver software dreven </w:t>
-      </w:r>
-      <w:proofErr w:type="spellStart"/>
-      <w:r>
-        <w:t>stack</w:t>
-      </w:r>
-      <w:proofErr w:type="spellEnd"/>
-      <w:r>
-        <w:t xml:space="preserve"> til at kontrollere </w:t>
-      </w:r>
-      <w:proofErr w:type="spellStart"/>
-      <w:r>
-        <w:t>protocol</w:t>
-      </w:r>
-      <w:proofErr w:type="spellEnd"/>
-    </w:p>
-    <w:p>
-      <w:pPr>
-        <w:pStyle w:val="Listeafsnit"/>
-        <w:numPr>
-          <w:ilvl w:val="0"/>
-          <w:numId w:val="1"/>
-        </w:numPr>
-      </w:pPr>
-      <w:r>
-        <w:t>Half-</w:t>
-      </w:r>
-      <w:proofErr w:type="spellStart"/>
-      <w:r>
-        <w:t>duplex</w:t>
-      </w:r>
-      <w:proofErr w:type="spellEnd"/>
+        <w:t>Half-duplex</w:t>
+      </w:r>
     </w:p>
     <w:p/>
     <w:p/>
@@ -1541,6 +1304,7 @@
   <w:style w:type="character" w:default="1" w:styleId="Standardskrifttypeiafsnit">
     <w:name w:val="Default Paragraph Font"/>
     <w:uiPriority w:val="1"/>
+    <w:semiHidden/>
     <w:unhideWhenUsed/>
   </w:style>
   <w:style w:type="table" w:default="1" w:styleId="Tabel-Normal">

</xml_diff>